<commit_message>
Completamento punti project plan
</commit_message>
<xml_diff>
--- a/Documentazione/PROJECT PLAN.docx
+++ b/Documentazione/PROJECT PLAN.docx
@@ -1,6 +1,6 @@
 
 <file path=word/document.xml><?xml version="1.0" encoding="utf-8"?>
-<w:document xmlns:wpc="http://schemas.microsoft.com/office/word/2010/wordprocessingCanvas" xmlns:cx="http://schemas.microsoft.com/office/drawing/2014/chartex" xmlns:cx1="http://schemas.microsoft.com/office/drawing/2015/9/8/chartex" xmlns:cx2="http://schemas.microsoft.com/office/drawing/2015/10/21/chartex" xmlns:cx3="http://schemas.microsoft.com/office/drawing/2016/5/9/chartex" xmlns:cx4="http://schemas.microsoft.com/office/drawing/2016/5/10/chartex" xmlns:cx5="http://schemas.microsoft.com/office/drawing/2016/5/11/chartex" xmlns:cx6="http://schemas.microsoft.com/office/drawing/2016/5/12/chartex" xmlns:cx7="http://schemas.microsoft.com/office/drawing/2016/5/13/chartex" xmlns:cx8="http://schemas.microsoft.com/office/drawing/2016/5/14/chartex" xmlns:mc="http://schemas.openxmlformats.org/markup-compatibility/2006" xmlns:aink="http://schemas.microsoft.com/office/drawing/2016/ink" xmlns:am3d="http://schemas.microsoft.com/office/drawing/2017/model3d" xmlns:o="urn:schemas-microsoft-com:office:office" xmlns:r="http://schemas.openxmlformats.org/officeDocument/2006/relationships" xmlns:m="http://schemas.openxmlformats.org/officeDocument/2006/math" xmlns:v="urn:schemas-microsoft-com:vml" xmlns:wp14="http://schemas.microsoft.com/office/word/2010/wordprocessingDrawing" xmlns:wp="http://schemas.openxmlformats.org/drawingml/2006/wordprocessingDrawing" xmlns:w10="urn:schemas-microsoft-com:office:word" xmlns:w="http://schemas.openxmlformats.org/wordprocessingml/2006/main" xmlns:w14="http://schemas.microsoft.com/office/word/2010/wordml" xmlns:w15="http://schemas.microsoft.com/office/word/2012/wordml" xmlns:w16cex="http://schemas.microsoft.com/office/word/2018/wordml/cex" xmlns:w16cid="http://schemas.microsoft.com/office/word/2016/wordml/cid" xmlns:w16="http://schemas.microsoft.com/office/word/2018/wordml" xmlns:w16sdtdh="http://schemas.microsoft.com/office/word/2020/wordml/sdtdatahash" xmlns:w16se="http://schemas.microsoft.com/office/word/2015/wordml/symex" xmlns:wpg="http://schemas.microsoft.com/office/word/2010/wordprocessingGroup" xmlns:wpi="http://schemas.microsoft.com/office/word/2010/wordprocessingInk" xmlns:wne="http://schemas.microsoft.com/office/word/2006/wordml" xmlns:wps="http://schemas.microsoft.com/office/word/2010/wordprocessingShape" mc:Ignorable="w14 w15 w16se w16cid w16 w16cex w16sdtdh wp14">
+<w:document xmlns:wpc="http://schemas.microsoft.com/office/word/2010/wordprocessingCanvas" xmlns:cx="http://schemas.microsoft.com/office/drawing/2014/chartex" xmlns:cx1="http://schemas.microsoft.com/office/drawing/2015/9/8/chartex" xmlns:cx2="http://schemas.microsoft.com/office/drawing/2015/10/21/chartex" xmlns:cx3="http://schemas.microsoft.com/office/drawing/2016/5/9/chartex" xmlns:cx4="http://schemas.microsoft.com/office/drawing/2016/5/10/chartex" xmlns:cx5="http://schemas.microsoft.com/office/drawing/2016/5/11/chartex" xmlns:cx6="http://schemas.microsoft.com/office/drawing/2016/5/12/chartex" xmlns:cx7="http://schemas.microsoft.com/office/drawing/2016/5/13/chartex" xmlns:cx8="http://schemas.microsoft.com/office/drawing/2016/5/14/chartex" xmlns:mc="http://schemas.openxmlformats.org/markup-compatibility/2006" xmlns:aink="http://schemas.microsoft.com/office/drawing/2016/ink" xmlns:am3d="http://schemas.microsoft.com/office/drawing/2017/model3d" xmlns:o="urn:schemas-microsoft-com:office:office" xmlns:oel="http://schemas.microsoft.com/office/2019/extlst" xmlns:r="http://schemas.openxmlformats.org/officeDocument/2006/relationships" xmlns:m="http://schemas.openxmlformats.org/officeDocument/2006/math" xmlns:v="urn:schemas-microsoft-com:vml" xmlns:wp14="http://schemas.microsoft.com/office/word/2010/wordprocessingDrawing" xmlns:wp="http://schemas.openxmlformats.org/drawingml/2006/wordprocessingDrawing" xmlns:w10="urn:schemas-microsoft-com:office:word" xmlns:w="http://schemas.openxmlformats.org/wordprocessingml/2006/main" xmlns:w14="http://schemas.microsoft.com/office/word/2010/wordml" xmlns:w15="http://schemas.microsoft.com/office/word/2012/wordml" xmlns:w16cex="http://schemas.microsoft.com/office/word/2018/wordml/cex" xmlns:w16cid="http://schemas.microsoft.com/office/word/2016/wordml/cid" xmlns:w16="http://schemas.microsoft.com/office/word/2018/wordml" xmlns:w16sdtdh="http://schemas.microsoft.com/office/word/2020/wordml/sdtdatahash" xmlns:w16se="http://schemas.microsoft.com/office/word/2015/wordml/symex" xmlns:wpg="http://schemas.microsoft.com/office/word/2010/wordprocessingGroup" xmlns:wpi="http://schemas.microsoft.com/office/word/2010/wordprocessingInk" xmlns:wne="http://schemas.microsoft.com/office/word/2006/wordml" xmlns:wps="http://schemas.microsoft.com/office/word/2010/wordprocessingShape" mc:Ignorable="w14 w15 w16se w16cid w16 w16cex w16sdtdh wp14">
   <w:body>
     <w:p>
       <w:pPr>
@@ -371,29 +371,52 @@
           <w:sz w:val="22"/>
           <w:szCs w:val="22"/>
         </w:rPr>
-        <w:t>scrum, avrà come scopo la valutazione dei progressi effettuati.</w:t>
-      </w:r>
-      <w:r>
-        <w:rPr>
-          <w:sz w:val="22"/>
-          <w:szCs w:val="22"/>
-        </w:rPr>
-        <w:t xml:space="preserve"> </w:t>
-      </w:r>
-    </w:p>
-    <w:p>
-      <w:pPr>
-        <w:rPr>
-          <w:sz w:val="22"/>
-          <w:szCs w:val="22"/>
-        </w:rPr>
-      </w:pPr>
-      <w:r>
-        <w:rPr>
-          <w:sz w:val="22"/>
-          <w:szCs w:val="22"/>
-        </w:rPr>
-        <w:t xml:space="preserve">Il tutto verrà gestito attraverso la piattaforma di condivisione Gith Hub </w:t>
+        <w:t>scrum, avrà come scopo la valutazione dei progressi effettuati</w:t>
+      </w:r>
+      <w:r>
+        <w:rPr>
+          <w:sz w:val="22"/>
+          <w:szCs w:val="22"/>
+        </w:rPr>
+        <w:t xml:space="preserve"> e la programmazione delle attività da eseguire nelle successive 24 ore.</w:t>
+      </w:r>
+    </w:p>
+    <w:p>
+      <w:pPr>
+        <w:rPr>
+          <w:sz w:val="22"/>
+          <w:szCs w:val="22"/>
+        </w:rPr>
+      </w:pPr>
+      <w:r>
+        <w:rPr>
+          <w:sz w:val="22"/>
+          <w:szCs w:val="22"/>
+        </w:rPr>
+        <w:t xml:space="preserve">Il tutto verrà gestito attraverso la piattaforma di condivisione </w:t>
+      </w:r>
+      <w:proofErr w:type="spellStart"/>
+      <w:r>
+        <w:rPr>
+          <w:sz w:val="22"/>
+          <w:szCs w:val="22"/>
+        </w:rPr>
+        <w:t>Gith</w:t>
+      </w:r>
+      <w:proofErr w:type="spellEnd"/>
+      <w:r>
+        <w:rPr>
+          <w:sz w:val="22"/>
+          <w:szCs w:val="22"/>
+        </w:rPr>
+        <w:t xml:space="preserve"> Hub</w:t>
+      </w:r>
+      <w:r>
+        <w:rPr>
+          <w:sz w:val="22"/>
+          <w:szCs w:val="22"/>
+        </w:rPr>
+        <w:t>.</w:t>
       </w:r>
     </w:p>
     <w:p>
@@ -477,21 +500,7 @@
           <w:sz w:val="22"/>
           <w:szCs w:val="22"/>
         </w:rPr>
-        <w:t>Il progetto è gestito da 3 componenti</w:t>
-      </w:r>
-      <w:r>
-        <w:rPr>
-          <w:sz w:val="22"/>
-          <w:szCs w:val="22"/>
-        </w:rPr>
-        <w:t xml:space="preserve">: </w:t>
-      </w:r>
-      <w:r>
-        <w:rPr>
-          <w:sz w:val="22"/>
-          <w:szCs w:val="22"/>
-        </w:rPr>
-        <w:t xml:space="preserve">Bottagisi Luca, che gestisce la parte backend del </w:t>
+        <w:t xml:space="preserve">Il progetto è gestito da </w:t>
       </w:r>
       <w:proofErr w:type="gramStart"/>
       <w:r>
@@ -499,7 +508,7 @@
           <w:sz w:val="22"/>
           <w:szCs w:val="22"/>
         </w:rPr>
-        <w:t>codice  ;</w:t>
+        <w:t>3</w:t>
       </w:r>
       <w:proofErr w:type="gramEnd"/>
       <w:r>
@@ -507,31 +516,122 @@
           <w:sz w:val="22"/>
           <w:szCs w:val="22"/>
         </w:rPr>
-        <w:t xml:space="preserve">   Cazzaniga Matteo, che definisce la grafica e l’aspetto del software    ;    Ubbiali Paolo, che si occupa della revisione e dei test.</w:t>
-      </w:r>
-    </w:p>
-    <w:p>
-      <w:pPr>
-        <w:rPr>
-          <w:sz w:val="22"/>
-          <w:szCs w:val="22"/>
-        </w:rPr>
-      </w:pPr>
-      <w:r>
-        <w:rPr>
-          <w:sz w:val="22"/>
-          <w:szCs w:val="22"/>
-        </w:rPr>
-        <w:t>Il progetto è in collaborazione con l’Università degli Studi di Bergamo, in quanto ci offre la possibilità di usare le sue aule e i suoi spazi per le nostre riunioni e per sviluppare tutto il progetto.</w:t>
-      </w:r>
-    </w:p>
-    <w:p>
-      <w:pPr>
-        <w:rPr>
-          <w:sz w:val="22"/>
-          <w:szCs w:val="22"/>
-        </w:rPr>
-      </w:pPr>
+        <w:t xml:space="preserve"> </w:t>
+      </w:r>
+      <w:proofErr w:type="spellStart"/>
+      <w:r>
+        <w:rPr>
+          <w:sz w:val="22"/>
+          <w:szCs w:val="22"/>
+        </w:rPr>
+        <w:t>componenti</w:t>
+      </w:r>
+      <w:r>
+        <w:rPr>
+          <w:sz w:val="22"/>
+          <w:szCs w:val="22"/>
+        </w:rPr>
+        <w:t>:</w:t>
+      </w:r>
+      <w:proofErr w:type="spellEnd"/>
+    </w:p>
+    <w:p>
+      <w:pPr>
+        <w:pStyle w:val="Paragrafoelenco"/>
+        <w:numPr>
+          <w:ilvl w:val="0"/>
+          <w:numId w:val="4"/>
+        </w:numPr>
+        <w:rPr>
+          <w:sz w:val="22"/>
+          <w:szCs w:val="22"/>
+        </w:rPr>
+      </w:pPr>
+      <w:proofErr w:type="spellStart"/>
+      <w:r>
+        <w:rPr>
+          <w:sz w:val="22"/>
+          <w:szCs w:val="22"/>
+        </w:rPr>
+        <w:t>Bottagisi</w:t>
+      </w:r>
+      <w:proofErr w:type="spellEnd"/>
+      <w:r>
+        <w:rPr>
+          <w:sz w:val="22"/>
+          <w:szCs w:val="22"/>
+        </w:rPr>
+        <w:t xml:space="preserve"> Luca, che gestisce la parte backend del codice;   </w:t>
+      </w:r>
+    </w:p>
+    <w:p>
+      <w:pPr>
+        <w:pStyle w:val="Paragrafoelenco"/>
+        <w:numPr>
+          <w:ilvl w:val="0"/>
+          <w:numId w:val="4"/>
+        </w:numPr>
+        <w:rPr>
+          <w:sz w:val="22"/>
+          <w:szCs w:val="22"/>
+        </w:rPr>
+      </w:pPr>
+      <w:r>
+        <w:rPr>
+          <w:sz w:val="22"/>
+          <w:szCs w:val="22"/>
+        </w:rPr>
+        <w:t xml:space="preserve">Cazzaniga Matteo, che definisce la grafica e l’aspetto del software; </w:t>
+      </w:r>
+    </w:p>
+    <w:p>
+      <w:pPr>
+        <w:pStyle w:val="Paragrafoelenco"/>
+        <w:numPr>
+          <w:ilvl w:val="0"/>
+          <w:numId w:val="4"/>
+        </w:numPr>
+        <w:rPr>
+          <w:sz w:val="22"/>
+          <w:szCs w:val="22"/>
+        </w:rPr>
+      </w:pPr>
+      <w:r>
+        <w:rPr>
+          <w:sz w:val="22"/>
+          <w:szCs w:val="22"/>
+        </w:rPr>
+        <w:t>Ubbiali Paolo, che si occupa della revisione e dei test.</w:t>
+      </w:r>
+    </w:p>
+    <w:p>
+      <w:pPr>
+        <w:rPr>
+          <w:sz w:val="22"/>
+          <w:szCs w:val="22"/>
+        </w:rPr>
+      </w:pPr>
+      <w:r>
+        <w:rPr>
+          <w:sz w:val="22"/>
+          <w:szCs w:val="22"/>
+        </w:rPr>
+        <w:t>Il progetto è in collaborazione con l’Università degli Studi di Bergamo</w:t>
+      </w:r>
+      <w:r>
+        <w:rPr>
+          <w:sz w:val="22"/>
+          <w:szCs w:val="22"/>
+        </w:rPr>
+        <w:t xml:space="preserve"> che</w:t>
+      </w:r>
+      <w:r>
+        <w:rPr>
+          <w:sz w:val="22"/>
+          <w:szCs w:val="22"/>
+        </w:rPr>
+        <w:t xml:space="preserve"> ci offre la possibilità di usare le sue aule e i suoi spazi per le nostre riunioni e per sviluppare tutto il progetto.</w:t>
+      </w:r>
     </w:p>
     <w:p>
       <w:pPr>
@@ -565,27 +665,99 @@
           <w:sz w:val="28"/>
           <w:szCs w:val="28"/>
         </w:rPr>
-        <w:lastRenderedPageBreak/>
         <w:t>Standard, Linee Guida e Procedure:</w:t>
       </w:r>
     </w:p>
     <w:p>
       <w:pPr>
         <w:rPr>
-          <w:b/>
-          <w:bCs/>
-          <w:sz w:val="28"/>
-          <w:szCs w:val="28"/>
-        </w:rPr>
-      </w:pPr>
-    </w:p>
-    <w:p>
-      <w:pPr>
-        <w:rPr>
-          <w:sz w:val="22"/>
-          <w:szCs w:val="22"/>
-        </w:rPr>
-      </w:pPr>
+          <w:sz w:val="22"/>
+          <w:szCs w:val="22"/>
+        </w:rPr>
+      </w:pPr>
+      <w:r>
+        <w:rPr>
+          <w:sz w:val="22"/>
+          <w:szCs w:val="22"/>
+        </w:rPr>
+        <w:t>Le</w:t>
+      </w:r>
+      <w:r>
+        <w:rPr>
+          <w:sz w:val="22"/>
+          <w:szCs w:val="22"/>
+        </w:rPr>
+        <w:t xml:space="preserve"> linee guida e procedure per questo progetto non saranno estremamente rigide poiché è un progetto di dimensioni ridotte e con poco personale che lo sviluppa. </w:t>
+      </w:r>
+      <w:proofErr w:type="gramStart"/>
+      <w:r>
+        <w:rPr>
+          <w:sz w:val="22"/>
+          <w:szCs w:val="22"/>
+        </w:rPr>
+        <w:t>Tuttavia</w:t>
+      </w:r>
+      <w:proofErr w:type="gramEnd"/>
+      <w:r>
+        <w:rPr>
+          <w:sz w:val="22"/>
+          <w:szCs w:val="22"/>
+        </w:rPr>
+        <w:t xml:space="preserve"> sono necessari degli standard in modo tale che tutti i membri del gruppo possano scrivere codice nello stesso momento senza riscontrare problemi di alcun tipo.</w:t>
+      </w:r>
+    </w:p>
+    <w:p>
+      <w:pPr>
+        <w:rPr>
+          <w:sz w:val="22"/>
+          <w:szCs w:val="22"/>
+        </w:rPr>
+      </w:pPr>
+      <w:r>
+        <w:rPr>
+          <w:sz w:val="22"/>
+          <w:szCs w:val="22"/>
+        </w:rPr>
+        <w:t xml:space="preserve">Come ambiente di sviluppo uni membro </w:t>
+      </w:r>
+      <w:proofErr w:type="gramStart"/>
+      <w:r>
+        <w:rPr>
+          <w:sz w:val="22"/>
+          <w:szCs w:val="22"/>
+        </w:rPr>
+        <w:t>del team</w:t>
+      </w:r>
+      <w:proofErr w:type="gramEnd"/>
+      <w:r>
+        <w:rPr>
+          <w:sz w:val="22"/>
+          <w:szCs w:val="22"/>
+        </w:rPr>
+        <w:t xml:space="preserve"> è libero di scegliere quello con cui si trova meglio</w:t>
+      </w:r>
+      <w:r>
+        <w:rPr>
+          <w:sz w:val="22"/>
+          <w:szCs w:val="22"/>
+        </w:rPr>
+        <w:t>.</w:t>
+      </w:r>
+    </w:p>
+    <w:p>
+      <w:pPr>
+        <w:rPr>
+          <w:sz w:val="22"/>
+          <w:szCs w:val="22"/>
+        </w:rPr>
+      </w:pPr>
+      <w:r>
+        <w:rPr>
+          <w:sz w:val="22"/>
+          <w:szCs w:val="22"/>
+        </w:rPr>
+        <w:t>Per quanto concerne la produzione di documentazione questa sarà prodotta una volta che si è certi che il codice sia corretto e funzioni svolgendo le funzionalità desiderate.</w:t>
+      </w:r>
     </w:p>
     <w:p>
       <w:pPr>
@@ -1043,28 +1215,21 @@
           <w:szCs w:val="22"/>
         </w:rPr>
       </w:pPr>
-      <w:r>
-        <w:rPr>
-          <w:sz w:val="22"/>
-          <w:szCs w:val="22"/>
-        </w:rPr>
-        <w:t xml:space="preserve">Bottagisi Luca </w:t>
-      </w:r>
-      <w:proofErr w:type="gramStart"/>
-      <w:r>
-        <w:rPr>
-          <w:sz w:val="22"/>
-          <w:szCs w:val="22"/>
-        </w:rPr>
-        <w:t xml:space="preserve">(  </w:t>
-      </w:r>
-      <w:proofErr w:type="gramEnd"/>
-      <w:r>
-        <w:rPr>
-          <w:sz w:val="22"/>
-          <w:szCs w:val="22"/>
-        </w:rPr>
-        <w:t xml:space="preserve">  ) </w:t>
+      <w:proofErr w:type="spellStart"/>
+      <w:r>
+        <w:rPr>
+          <w:sz w:val="22"/>
+          <w:szCs w:val="22"/>
+        </w:rPr>
+        <w:t>Bottagisi</w:t>
+      </w:r>
+      <w:proofErr w:type="spellEnd"/>
+      <w:r>
+        <w:rPr>
+          <w:sz w:val="22"/>
+          <w:szCs w:val="22"/>
+        </w:rPr>
+        <w:t xml:space="preserve"> Luca () </w:t>
       </w:r>
     </w:p>
     <w:p>
@@ -1084,23 +1249,7 @@
           <w:sz w:val="22"/>
           <w:szCs w:val="22"/>
         </w:rPr>
-        <w:t xml:space="preserve">Cazzaniga Matteo </w:t>
-      </w:r>
-      <w:proofErr w:type="gramStart"/>
-      <w:r>
-        <w:rPr>
-          <w:sz w:val="22"/>
-          <w:szCs w:val="22"/>
-        </w:rPr>
-        <w:t xml:space="preserve">(  </w:t>
-      </w:r>
-      <w:proofErr w:type="gramEnd"/>
-      <w:r>
-        <w:rPr>
-          <w:sz w:val="22"/>
-          <w:szCs w:val="22"/>
-        </w:rPr>
-        <w:t xml:space="preserve"> )</w:t>
+        <w:t>Cazzaniga Matteo ()</w:t>
       </w:r>
     </w:p>
     <w:p>
@@ -1120,23 +1269,21 @@
           <w:sz w:val="22"/>
           <w:szCs w:val="22"/>
         </w:rPr>
-        <w:t xml:space="preserve">Ubbiali Paolo </w:t>
-      </w:r>
-      <w:proofErr w:type="gramStart"/>
-      <w:r>
-        <w:rPr>
-          <w:sz w:val="22"/>
-          <w:szCs w:val="22"/>
-        </w:rPr>
-        <w:t xml:space="preserve">(  </w:t>
-      </w:r>
-      <w:proofErr w:type="gramEnd"/>
-      <w:r>
-        <w:rPr>
-          <w:sz w:val="22"/>
-          <w:szCs w:val="22"/>
-        </w:rPr>
-        <w:t xml:space="preserve">  )</w:t>
+        <w:t>Ubbiali Paolo (</w:t>
+      </w:r>
+      <w:r>
+        <w:rPr>
+          <w:sz w:val="22"/>
+          <w:szCs w:val="22"/>
+        </w:rPr>
+        <w:t>1073475</w:t>
+      </w:r>
+      <w:r>
+        <w:rPr>
+          <w:sz w:val="22"/>
+          <w:szCs w:val="22"/>
+        </w:rPr>
+        <w:t>)</w:t>
       </w:r>
     </w:p>
     <w:p>
@@ -1161,46 +1308,8 @@
     </w:p>
     <w:p>
       <w:pPr>
-        <w:rPr>
-          <w:sz w:val="22"/>
-          <w:szCs w:val="22"/>
-        </w:rPr>
-      </w:pPr>
-    </w:p>
-    <w:p>
-      <w:pPr>
-        <w:rPr>
-          <w:sz w:val="22"/>
-          <w:szCs w:val="22"/>
-        </w:rPr>
-      </w:pPr>
-    </w:p>
-    <w:p>
-      <w:pPr>
-        <w:rPr>
-          <w:sz w:val="22"/>
-          <w:szCs w:val="22"/>
-        </w:rPr>
-      </w:pPr>
-    </w:p>
-    <w:p>
-      <w:pPr>
-        <w:rPr>
-          <w:sz w:val="22"/>
-          <w:szCs w:val="22"/>
-        </w:rPr>
-      </w:pPr>
-    </w:p>
-    <w:p>
-      <w:pPr>
-        <w:rPr>
-          <w:sz w:val="22"/>
-          <w:szCs w:val="22"/>
-        </w:rPr>
-      </w:pPr>
-    </w:p>
-    <w:p>
-      <w:pPr>
+        <w:pStyle w:val="Paragrafoelenco"/>
+        <w:ind w:left="1068"/>
         <w:rPr>
           <w:sz w:val="22"/>
           <w:szCs w:val="22"/>
@@ -1229,17 +1338,134 @@
           <w:sz w:val="28"/>
           <w:szCs w:val="28"/>
         </w:rPr>
-        <w:lastRenderedPageBreak/>
         <w:t>Metodi e Tecniche:</w:t>
       </w:r>
     </w:p>
     <w:p>
       <w:pPr>
         <w:rPr>
-          <w:b/>
-          <w:bCs/>
-          <w:sz w:val="28"/>
-          <w:szCs w:val="28"/>
+          <w:sz w:val="22"/>
+          <w:szCs w:val="22"/>
+        </w:rPr>
+      </w:pPr>
+      <w:r>
+        <w:rPr>
+          <w:sz w:val="22"/>
+          <w:szCs w:val="22"/>
+        </w:rPr>
+        <w:t>Il controllo delle versioni del software e l’upgrade a versioni successive verranno decise e gestite da noi programmatori nel seguente modo: se dopo l’incontro con il cliente sono necessarie molteplici modifiche, introduzioni di nuove funzionalità e sistemazione di bug verrà rilasciata una nuova versione, altrimenti verranno rilasciati dei semplici aggiornamenti di implementazione o sistemazione di bug.</w:t>
+      </w:r>
+    </w:p>
+    <w:p>
+      <w:pPr>
+        <w:rPr>
+          <w:sz w:val="22"/>
+          <w:szCs w:val="22"/>
+        </w:rPr>
+      </w:pPr>
+      <w:r>
+        <w:rPr>
+          <w:sz w:val="22"/>
+          <w:szCs w:val="22"/>
+        </w:rPr>
+        <w:t>La</w:t>
+      </w:r>
+      <w:r>
+        <w:rPr>
+          <w:sz w:val="22"/>
+          <w:szCs w:val="22"/>
+        </w:rPr>
+        <w:t xml:space="preserve"> documentazione verrà prodotta ogni qualvolta che un nuovo componente verrà creato, testato e funzionerà correttamente.</w:t>
+      </w:r>
+    </w:p>
+    <w:p>
+      <w:pPr>
+        <w:rPr>
+          <w:sz w:val="22"/>
+          <w:szCs w:val="22"/>
+        </w:rPr>
+      </w:pPr>
+      <w:r>
+        <w:rPr>
+          <w:sz w:val="22"/>
+          <w:szCs w:val="22"/>
+        </w:rPr>
+        <w:t>Per il collaudo e i test del software utilizzeremo gli strumenti personali e delle risorse accessibili in internet in modo gratuito dove e se necessario.</w:t>
+      </w:r>
+    </w:p>
+    <w:p>
+      <w:pPr>
+        <w:rPr>
+          <w:sz w:val="22"/>
+          <w:szCs w:val="22"/>
+        </w:rPr>
+      </w:pPr>
+      <w:r>
+        <w:rPr>
+          <w:sz w:val="22"/>
+          <w:szCs w:val="22"/>
+        </w:rPr>
+        <w:t>Per l’esecuzione dei test sui componenti si procederà nel modo seguente: al termine della creazione del nuovo componente esso verrà testato in modo indipendente, successivamente se questo test andrà a buon fine si integrerà il componente nel software vero e proprio e si procederà ad effettuare un ulteriore test per verificare la corretta implementazione e il corretto funzionamento del pacchetto intero.</w:t>
+      </w:r>
+    </w:p>
+    <w:p>
+      <w:pPr>
+        <w:rPr>
+          <w:sz w:val="22"/>
+          <w:szCs w:val="22"/>
+        </w:rPr>
+      </w:pPr>
+      <w:r>
+        <w:rPr>
+          <w:sz w:val="22"/>
+          <w:szCs w:val="22"/>
+        </w:rPr>
+        <w:t>In caso di fallimento del test si procederà con la ricerca e l’identificazione del problema, della sua sistemazione ed infine si procederà con l’esecuzione di un nuovo test seguendo il procedimento appena descritto.</w:t>
+      </w:r>
+    </w:p>
+    <w:p>
+      <w:pPr>
+        <w:rPr>
+          <w:sz w:val="22"/>
+          <w:szCs w:val="22"/>
+        </w:rPr>
+      </w:pPr>
+      <w:r>
+        <w:rPr>
+          <w:sz w:val="22"/>
+          <w:szCs w:val="22"/>
+        </w:rPr>
+        <w:t xml:space="preserve">Il collaudo con il cliente, invece, verrà </w:t>
+      </w:r>
+      <w:proofErr w:type="gramStart"/>
+      <w:r>
+        <w:rPr>
+          <w:sz w:val="22"/>
+          <w:szCs w:val="22"/>
+        </w:rPr>
+        <w:t>cosi</w:t>
+      </w:r>
+      <w:proofErr w:type="gramEnd"/>
+      <w:r>
+        <w:rPr>
+          <w:sz w:val="22"/>
+          <w:szCs w:val="22"/>
+        </w:rPr>
+        <w:t xml:space="preserve"> eseguito: si procederà con il libero utilizzo del software da parte del cliente per verificarne l’usabilità e la corretta funzionalità di tutte le componenti dell’applicazione</w:t>
+      </w:r>
+      <w:r>
+        <w:rPr>
+          <w:sz w:val="22"/>
+          <w:szCs w:val="22"/>
+        </w:rPr>
+        <w:t xml:space="preserve"> e si prenderà nota di quelle funzioni che non soddisfano i requisiti del cliente e che non svolgono nel modo corretto il loro compito.</w:t>
+      </w:r>
+    </w:p>
+    <w:p>
+      <w:pPr>
+        <w:rPr>
+          <w:sz w:val="22"/>
+          <w:szCs w:val="22"/>
         </w:rPr>
       </w:pPr>
     </w:p>
@@ -1291,12 +1517,24 @@
     <w:p>
       <w:pPr>
         <w:rPr>
-          <w:b/>
-          <w:bCs/>
-          <w:sz w:val="28"/>
-          <w:szCs w:val="28"/>
-        </w:rPr>
-      </w:pPr>
+          <w:sz w:val="22"/>
+          <w:szCs w:val="22"/>
+        </w:rPr>
+      </w:pPr>
+      <w:r>
+        <w:rPr>
+          <w:sz w:val="22"/>
+          <w:szCs w:val="22"/>
+        </w:rPr>
+        <w:t>La qualità</w:t>
+      </w:r>
+      <w:r>
+        <w:rPr>
+          <w:sz w:val="22"/>
+          <w:szCs w:val="22"/>
+        </w:rPr>
+        <w:t xml:space="preserve"> del codice prodotto e delle funzionalità del software verranno garantite da una costante interazione tra cliente e programmatori in modo tale da creare il miglior software che il cliente possa desiderare. Questo sarà possibile con incontri periodici in cui si mostreranno al cliente le funzionalità implementate e si chiederanno spunti e nuove funzionalità che dovranno essere implementate nella versione successiva.</w:t>
+      </w:r>
     </w:p>
     <w:p>
       <w:pPr>
@@ -1356,12 +1594,24 @@
     <w:p>
       <w:pPr>
         <w:rPr>
-          <w:b/>
-          <w:bCs/>
-          <w:sz w:val="28"/>
-          <w:szCs w:val="28"/>
-        </w:rPr>
-      </w:pPr>
+          <w:sz w:val="22"/>
+          <w:szCs w:val="22"/>
+        </w:rPr>
+      </w:pPr>
+      <w:r>
+        <w:rPr>
+          <w:sz w:val="22"/>
+          <w:szCs w:val="22"/>
+        </w:rPr>
+        <w:t>Sulla base</w:t>
+      </w:r>
+      <w:r>
+        <w:rPr>
+          <w:sz w:val="22"/>
+          <w:szCs w:val="22"/>
+        </w:rPr>
+        <w:t xml:space="preserve"> dell’andamento della creazione del software verranno decisi diversi pacchetti di funzionalità da implementare da parte di ogni membro del team.</w:t>
+      </w:r>
     </w:p>
     <w:p>
       <w:pPr>
@@ -1411,12 +1661,17 @@
     <w:p>
       <w:pPr>
         <w:rPr>
-          <w:b/>
-          <w:bCs/>
-          <w:sz w:val="28"/>
-          <w:szCs w:val="28"/>
-        </w:rPr>
-      </w:pPr>
+          <w:sz w:val="22"/>
+          <w:szCs w:val="22"/>
+        </w:rPr>
+      </w:pPr>
+      <w:r>
+        <w:rPr>
+          <w:sz w:val="22"/>
+          <w:szCs w:val="22"/>
+        </w:rPr>
+        <w:t>Tutte le risorse necessarie per la realizzazione del software sono messe a disposizione personalmente dai programmatori e ci si avvarrà dell’utilizzo di strumenti gratuiti esterni.</w:t>
+      </w:r>
     </w:p>
     <w:p>
       <w:pPr>
@@ -1522,6 +1777,7 @@
           <w:sz w:val="22"/>
           <w:szCs w:val="22"/>
         </w:rPr>
+        <w:lastRenderedPageBreak/>
         <w:t>Il totale lo andremo a suddividere in 100 ore per la progettazione, le restanti 50 ore andranno impiegate per lo sviluppo software.</w:t>
       </w:r>
     </w:p>
@@ -1718,67 +1974,6 @@
     </w:p>
     <w:p>
       <w:pPr>
-        <w:rPr>
-          <w:b/>
-          <w:bCs/>
-          <w:sz w:val="28"/>
-          <w:szCs w:val="28"/>
-        </w:rPr>
-      </w:pPr>
-    </w:p>
-    <w:p>
-      <w:pPr>
-        <w:rPr>
-          <w:b/>
-          <w:bCs/>
-          <w:sz w:val="28"/>
-          <w:szCs w:val="28"/>
-        </w:rPr>
-      </w:pPr>
-    </w:p>
-    <w:p>
-      <w:pPr>
-        <w:rPr>
-          <w:b/>
-          <w:bCs/>
-          <w:sz w:val="28"/>
-          <w:szCs w:val="28"/>
-        </w:rPr>
-      </w:pPr>
-    </w:p>
-    <w:p>
-      <w:pPr>
-        <w:rPr>
-          <w:b/>
-          <w:bCs/>
-          <w:sz w:val="28"/>
-          <w:szCs w:val="28"/>
-        </w:rPr>
-      </w:pPr>
-    </w:p>
-    <w:p>
-      <w:pPr>
-        <w:rPr>
-          <w:b/>
-          <w:bCs/>
-          <w:sz w:val="28"/>
-          <w:szCs w:val="28"/>
-        </w:rPr>
-      </w:pPr>
-    </w:p>
-    <w:p>
-      <w:pPr>
-        <w:rPr>
-          <w:b/>
-          <w:bCs/>
-          <w:sz w:val="28"/>
-          <w:szCs w:val="28"/>
-        </w:rPr>
-      </w:pPr>
-    </w:p>
-    <w:p>
-      <w:pPr>
-        <w:pStyle w:val="Paragrafoelenco"/>
         <w:rPr>
           <w:b/>
           <w:bCs/>
@@ -1798,8 +1993,121 @@
 </file>
 
 <file path=word/numbering.xml><?xml version="1.0" encoding="utf-8"?>
-<w:numbering xmlns:wpc="http://schemas.microsoft.com/office/word/2010/wordprocessingCanvas" xmlns:cx="http://schemas.microsoft.com/office/drawing/2014/chartex" xmlns:cx1="http://schemas.microsoft.com/office/drawing/2015/9/8/chartex" xmlns:cx2="http://schemas.microsoft.com/office/drawing/2015/10/21/chartex" xmlns:cx3="http://schemas.microsoft.com/office/drawing/2016/5/9/chartex" xmlns:cx4="http://schemas.microsoft.com/office/drawing/2016/5/10/chartex" xmlns:cx5="http://schemas.microsoft.com/office/drawing/2016/5/11/chartex" xmlns:cx6="http://schemas.microsoft.com/office/drawing/2016/5/12/chartex" xmlns:cx7="http://schemas.microsoft.com/office/drawing/2016/5/13/chartex" xmlns:cx8="http://schemas.microsoft.com/office/drawing/2016/5/14/chartex" xmlns:mc="http://schemas.openxmlformats.org/markup-compatibility/2006" xmlns:aink="http://schemas.microsoft.com/office/drawing/2016/ink" xmlns:am3d="http://schemas.microsoft.com/office/drawing/2017/model3d" xmlns:o="urn:schemas-microsoft-com:office:office" xmlns:r="http://schemas.openxmlformats.org/officeDocument/2006/relationships" xmlns:m="http://schemas.openxmlformats.org/officeDocument/2006/math" xmlns:v="urn:schemas-microsoft-com:vml" xmlns:wp14="http://schemas.microsoft.com/office/word/2010/wordprocessingDrawing" xmlns:wp="http://schemas.openxmlformats.org/drawingml/2006/wordprocessingDrawing" xmlns:w10="urn:schemas-microsoft-com:office:word" xmlns:w="http://schemas.openxmlformats.org/wordprocessingml/2006/main" xmlns:w14="http://schemas.microsoft.com/office/word/2010/wordml" xmlns:w15="http://schemas.microsoft.com/office/word/2012/wordml" xmlns:w16cex="http://schemas.microsoft.com/office/word/2018/wordml/cex" xmlns:w16cid="http://schemas.microsoft.com/office/word/2016/wordml/cid" xmlns:w16="http://schemas.microsoft.com/office/word/2018/wordml" xmlns:w16sdtdh="http://schemas.microsoft.com/office/word/2020/wordml/sdtdatahash" xmlns:w16se="http://schemas.microsoft.com/office/word/2015/wordml/symex" xmlns:wpg="http://schemas.microsoft.com/office/word/2010/wordprocessingGroup" xmlns:wpi="http://schemas.microsoft.com/office/word/2010/wordprocessingInk" xmlns:wne="http://schemas.microsoft.com/office/word/2006/wordml" xmlns:wps="http://schemas.microsoft.com/office/word/2010/wordprocessingShape" mc:Ignorable="w14 w15 w16se w16cid w16 w16cex w16sdtdh wp14">
+<w:numbering xmlns:wpc="http://schemas.microsoft.com/office/word/2010/wordprocessingCanvas" xmlns:cx="http://schemas.microsoft.com/office/drawing/2014/chartex" xmlns:cx1="http://schemas.microsoft.com/office/drawing/2015/9/8/chartex" xmlns:cx2="http://schemas.microsoft.com/office/drawing/2015/10/21/chartex" xmlns:cx3="http://schemas.microsoft.com/office/drawing/2016/5/9/chartex" xmlns:cx4="http://schemas.microsoft.com/office/drawing/2016/5/10/chartex" xmlns:cx5="http://schemas.microsoft.com/office/drawing/2016/5/11/chartex" xmlns:cx6="http://schemas.microsoft.com/office/drawing/2016/5/12/chartex" xmlns:cx7="http://schemas.microsoft.com/office/drawing/2016/5/13/chartex" xmlns:cx8="http://schemas.microsoft.com/office/drawing/2016/5/14/chartex" xmlns:mc="http://schemas.openxmlformats.org/markup-compatibility/2006" xmlns:aink="http://schemas.microsoft.com/office/drawing/2016/ink" xmlns:am3d="http://schemas.microsoft.com/office/drawing/2017/model3d" xmlns:o="urn:schemas-microsoft-com:office:office" xmlns:oel="http://schemas.microsoft.com/office/2019/extlst" xmlns:r="http://schemas.openxmlformats.org/officeDocument/2006/relationships" xmlns:m="http://schemas.openxmlformats.org/officeDocument/2006/math" xmlns:v="urn:schemas-microsoft-com:vml" xmlns:wp14="http://schemas.microsoft.com/office/word/2010/wordprocessingDrawing" xmlns:wp="http://schemas.openxmlformats.org/drawingml/2006/wordprocessingDrawing" xmlns:w10="urn:schemas-microsoft-com:office:word" xmlns:w="http://schemas.openxmlformats.org/wordprocessingml/2006/main" xmlns:w14="http://schemas.microsoft.com/office/word/2010/wordml" xmlns:w15="http://schemas.microsoft.com/office/word/2012/wordml" xmlns:w16cex="http://schemas.microsoft.com/office/word/2018/wordml/cex" xmlns:w16cid="http://schemas.microsoft.com/office/word/2016/wordml/cid" xmlns:w16="http://schemas.microsoft.com/office/word/2018/wordml" xmlns:w16sdtdh="http://schemas.microsoft.com/office/word/2020/wordml/sdtdatahash" xmlns:w16se="http://schemas.microsoft.com/office/word/2015/wordml/symex" xmlns:wpg="http://schemas.microsoft.com/office/word/2010/wordprocessingGroup" xmlns:wpi="http://schemas.microsoft.com/office/word/2010/wordprocessingInk" xmlns:wne="http://schemas.microsoft.com/office/word/2006/wordml" xmlns:wps="http://schemas.microsoft.com/office/word/2010/wordprocessingShape" mc:Ignorable="w14 w15 w16se w16cid w16 w16cex w16sdtdh wp14">
   <w:abstractNum w:abstractNumId="0" w15:restartNumberingAfterBreak="0">
+    <w:nsid w:val="0F124FB6"/>
+    <w:multiLevelType w:val="hybridMultilevel"/>
+    <w:tmpl w:val="9320C934"/>
+    <w:lvl w:ilvl="0" w:tplc="04100001">
+      <w:start w:val="1"/>
+      <w:numFmt w:val="bullet"/>
+      <w:lvlText w:val=""/>
+      <w:lvlJc w:val="left"/>
+      <w:pPr>
+        <w:ind w:left="720" w:hanging="360"/>
+      </w:pPr>
+      <w:rPr>
+        <w:rFonts w:ascii="Symbol" w:hAnsi="Symbol" w:hint="default"/>
+      </w:rPr>
+    </w:lvl>
+    <w:lvl w:ilvl="1" w:tplc="04100003" w:tentative="1">
+      <w:start w:val="1"/>
+      <w:numFmt w:val="bullet"/>
+      <w:lvlText w:val="o"/>
+      <w:lvlJc w:val="left"/>
+      <w:pPr>
+        <w:ind w:left="1440" w:hanging="360"/>
+      </w:pPr>
+      <w:rPr>
+        <w:rFonts w:ascii="Courier New" w:hAnsi="Courier New" w:cs="Courier New" w:hint="default"/>
+      </w:rPr>
+    </w:lvl>
+    <w:lvl w:ilvl="2" w:tplc="04100005" w:tentative="1">
+      <w:start w:val="1"/>
+      <w:numFmt w:val="bullet"/>
+      <w:lvlText w:val=""/>
+      <w:lvlJc w:val="left"/>
+      <w:pPr>
+        <w:ind w:left="2160" w:hanging="360"/>
+      </w:pPr>
+      <w:rPr>
+        <w:rFonts w:ascii="Wingdings" w:hAnsi="Wingdings" w:hint="default"/>
+      </w:rPr>
+    </w:lvl>
+    <w:lvl w:ilvl="3" w:tplc="04100001" w:tentative="1">
+      <w:start w:val="1"/>
+      <w:numFmt w:val="bullet"/>
+      <w:lvlText w:val=""/>
+      <w:lvlJc w:val="left"/>
+      <w:pPr>
+        <w:ind w:left="2880" w:hanging="360"/>
+      </w:pPr>
+      <w:rPr>
+        <w:rFonts w:ascii="Symbol" w:hAnsi="Symbol" w:hint="default"/>
+      </w:rPr>
+    </w:lvl>
+    <w:lvl w:ilvl="4" w:tplc="04100003" w:tentative="1">
+      <w:start w:val="1"/>
+      <w:numFmt w:val="bullet"/>
+      <w:lvlText w:val="o"/>
+      <w:lvlJc w:val="left"/>
+      <w:pPr>
+        <w:ind w:left="3600" w:hanging="360"/>
+      </w:pPr>
+      <w:rPr>
+        <w:rFonts w:ascii="Courier New" w:hAnsi="Courier New" w:cs="Courier New" w:hint="default"/>
+      </w:rPr>
+    </w:lvl>
+    <w:lvl w:ilvl="5" w:tplc="04100005" w:tentative="1">
+      <w:start w:val="1"/>
+      <w:numFmt w:val="bullet"/>
+      <w:lvlText w:val=""/>
+      <w:lvlJc w:val="left"/>
+      <w:pPr>
+        <w:ind w:left="4320" w:hanging="360"/>
+      </w:pPr>
+      <w:rPr>
+        <w:rFonts w:ascii="Wingdings" w:hAnsi="Wingdings" w:hint="default"/>
+      </w:rPr>
+    </w:lvl>
+    <w:lvl w:ilvl="6" w:tplc="04100001" w:tentative="1">
+      <w:start w:val="1"/>
+      <w:numFmt w:val="bullet"/>
+      <w:lvlText w:val=""/>
+      <w:lvlJc w:val="left"/>
+      <w:pPr>
+        <w:ind w:left="5040" w:hanging="360"/>
+      </w:pPr>
+      <w:rPr>
+        <w:rFonts w:ascii="Symbol" w:hAnsi="Symbol" w:hint="default"/>
+      </w:rPr>
+    </w:lvl>
+    <w:lvl w:ilvl="7" w:tplc="04100003" w:tentative="1">
+      <w:start w:val="1"/>
+      <w:numFmt w:val="bullet"/>
+      <w:lvlText w:val="o"/>
+      <w:lvlJc w:val="left"/>
+      <w:pPr>
+        <w:ind w:left="5760" w:hanging="360"/>
+      </w:pPr>
+      <w:rPr>
+        <w:rFonts w:ascii="Courier New" w:hAnsi="Courier New" w:cs="Courier New" w:hint="default"/>
+      </w:rPr>
+    </w:lvl>
+    <w:lvl w:ilvl="8" w:tplc="04100005" w:tentative="1">
+      <w:start w:val="1"/>
+      <w:numFmt w:val="bullet"/>
+      <w:lvlText w:val=""/>
+      <w:lvlJc w:val="left"/>
+      <w:pPr>
+        <w:ind w:left="6480" w:hanging="360"/>
+      </w:pPr>
+      <w:rPr>
+        <w:rFonts w:ascii="Wingdings" w:hAnsi="Wingdings" w:hint="default"/>
+      </w:rPr>
+    </w:lvl>
+  </w:abstractNum>
+  <w:abstractNum w:abstractNumId="1" w15:restartNumberingAfterBreak="0">
     <w:nsid w:val="23A70692"/>
     <w:multiLevelType w:val="hybridMultilevel"/>
     <w:tmpl w:val="DD2EB31C"/>
@@ -1912,7 +2220,7 @@
       </w:rPr>
     </w:lvl>
   </w:abstractNum>
-  <w:abstractNum w:abstractNumId="1" w15:restartNumberingAfterBreak="0">
+  <w:abstractNum w:abstractNumId="2" w15:restartNumberingAfterBreak="0">
     <w:nsid w:val="2BA7669B"/>
     <w:multiLevelType w:val="hybridMultilevel"/>
     <w:tmpl w:val="0472F2F6"/>
@@ -2025,7 +2333,7 @@
       </w:rPr>
     </w:lvl>
   </w:abstractNum>
-  <w:abstractNum w:abstractNumId="2" w15:restartNumberingAfterBreak="0">
+  <w:abstractNum w:abstractNumId="3" w15:restartNumberingAfterBreak="0">
     <w:nsid w:val="5F825C13"/>
     <w:multiLevelType w:val="hybridMultilevel"/>
     <w:tmpl w:val="B2700826"/>
@@ -2114,14 +2422,17 @@
       </w:pPr>
     </w:lvl>
   </w:abstractNum>
-  <w:num w:numId="1">
+  <w:num w:numId="1" w16cid:durableId="1877346902">
+    <w:abstractNumId w:val="3"/>
+  </w:num>
+  <w:num w:numId="2" w16cid:durableId="870997377">
+    <w:abstractNumId w:val="1"/>
+  </w:num>
+  <w:num w:numId="3" w16cid:durableId="728771145">
     <w:abstractNumId w:val="2"/>
   </w:num>
-  <w:num w:numId="2">
+  <w:num w:numId="4" w16cid:durableId="938096807">
     <w:abstractNumId w:val="0"/>
-  </w:num>
-  <w:num w:numId="3">
-    <w:abstractNumId w:val="1"/>
   </w:num>
 </w:numbering>
 </file>

</xml_diff>